<commit_message>
Including 1978, 2018, 2021 and 2022
</commit_message>
<xml_diff>
--- a/Tow Coverage/Strata Tow Trends/Notes_Strata_Tow_Trends.docx
+++ b/Tow Coverage/Strata Tow Trends/Notes_Strata_Tow_Trends.docx
@@ -103,7 +103,7 @@
           <w:sz w:val="24"/>
           <w:szCs w:val="24"/>
         </w:rPr>
-        <w:t>Not any really low outliers; only low outlier appears to be 2016</w:t>
+        <w:t>Low outliers are 2016 (?), 2018, 2021 and 2022</w:t>
       </w:r>
     </w:p>
     <w:p>
@@ -164,7 +164,745 @@
           <w:sz w:val="24"/>
           <w:szCs w:val="24"/>
         </w:rPr>
-        <w:t>440 (1996)</w:t>
+        <w:t>440 (1996</w:t>
+      </w:r>
+      <w:r>
+        <w:rPr>
+          <w:rFonts w:ascii="Times New Roman" w:hAnsi="Times New Roman" w:cs="Times New Roman"/>
+          <w:sz w:val="24"/>
+          <w:szCs w:val="24"/>
+        </w:rPr>
+        <w:t>, 2018, 2021, 2022</w:t>
+      </w:r>
+      <w:r>
+        <w:rPr>
+          <w:rFonts w:ascii="Times New Roman" w:hAnsi="Times New Roman" w:cs="Times New Roman"/>
+          <w:sz w:val="24"/>
+          <w:szCs w:val="24"/>
+        </w:rPr>
+        <w:t>)</w:t>
+      </w:r>
+    </w:p>
+    <w:p>
+      <w:pPr>
+        <w:pStyle w:val="ListParagraph"/>
+        <w:numPr>
+          <w:ilvl w:val="0"/>
+          <w:numId w:val="1"/>
+        </w:numPr>
+        <w:rPr>
+          <w:rFonts w:ascii="Times New Roman" w:hAnsi="Times New Roman" w:cs="Times New Roman"/>
+          <w:sz w:val="24"/>
+          <w:szCs w:val="24"/>
+        </w:rPr>
+      </w:pPr>
+      <w:r>
+        <w:rPr>
+          <w:rFonts w:ascii="Times New Roman" w:hAnsi="Times New Roman" w:cs="Times New Roman"/>
+          <w:sz w:val="24"/>
+          <w:szCs w:val="24"/>
+        </w:rPr>
+        <w:t>441 (</w:t>
+      </w:r>
+      <w:r>
+        <w:rPr>
+          <w:rFonts w:ascii="Times New Roman" w:hAnsi="Times New Roman" w:cs="Times New Roman"/>
+          <w:sz w:val="24"/>
+          <w:szCs w:val="24"/>
+        </w:rPr>
+        <w:t>2018, 2021, 2022</w:t>
+      </w:r>
+      <w:r>
+        <w:rPr>
+          <w:rFonts w:ascii="Times New Roman" w:hAnsi="Times New Roman" w:cs="Times New Roman"/>
+          <w:sz w:val="24"/>
+          <w:szCs w:val="24"/>
+        </w:rPr>
+        <w:t>)</w:t>
+      </w:r>
+    </w:p>
+    <w:p>
+      <w:pPr>
+        <w:pStyle w:val="ListParagraph"/>
+        <w:numPr>
+          <w:ilvl w:val="0"/>
+          <w:numId w:val="1"/>
+        </w:numPr>
+        <w:rPr>
+          <w:rFonts w:ascii="Times New Roman" w:hAnsi="Times New Roman" w:cs="Times New Roman"/>
+          <w:sz w:val="24"/>
+          <w:szCs w:val="24"/>
+        </w:rPr>
+      </w:pPr>
+      <w:r>
+        <w:rPr>
+          <w:rFonts w:ascii="Times New Roman" w:hAnsi="Times New Roman" w:cs="Times New Roman"/>
+          <w:sz w:val="24"/>
+          <w:szCs w:val="24"/>
+        </w:rPr>
+        <w:t>44</w:t>
+      </w:r>
+      <w:r>
+        <w:rPr>
+          <w:rFonts w:ascii="Times New Roman" w:hAnsi="Times New Roman" w:cs="Times New Roman"/>
+          <w:sz w:val="24"/>
+          <w:szCs w:val="24"/>
+        </w:rPr>
+        <w:t>2</w:t>
+      </w:r>
+      <w:r>
+        <w:rPr>
+          <w:rFonts w:ascii="Times New Roman" w:hAnsi="Times New Roman" w:cs="Times New Roman"/>
+          <w:sz w:val="24"/>
+          <w:szCs w:val="24"/>
+        </w:rPr>
+        <w:t xml:space="preserve"> (2018, 2021, 2022)</w:t>
+      </w:r>
+    </w:p>
+    <w:p>
+      <w:pPr>
+        <w:pStyle w:val="ListParagraph"/>
+        <w:numPr>
+          <w:ilvl w:val="0"/>
+          <w:numId w:val="1"/>
+        </w:numPr>
+        <w:rPr>
+          <w:rFonts w:ascii="Times New Roman" w:hAnsi="Times New Roman" w:cs="Times New Roman"/>
+          <w:sz w:val="24"/>
+          <w:szCs w:val="24"/>
+        </w:rPr>
+      </w:pPr>
+      <w:r>
+        <w:rPr>
+          <w:rFonts w:ascii="Times New Roman" w:hAnsi="Times New Roman" w:cs="Times New Roman"/>
+          <w:sz w:val="24"/>
+          <w:szCs w:val="24"/>
+        </w:rPr>
+        <w:t>44</w:t>
+      </w:r>
+      <w:r>
+        <w:rPr>
+          <w:rFonts w:ascii="Times New Roman" w:hAnsi="Times New Roman" w:cs="Times New Roman"/>
+          <w:sz w:val="24"/>
+          <w:szCs w:val="24"/>
+        </w:rPr>
+        <w:t>3</w:t>
+      </w:r>
+      <w:r>
+        <w:rPr>
+          <w:rFonts w:ascii="Times New Roman" w:hAnsi="Times New Roman" w:cs="Times New Roman"/>
+          <w:sz w:val="24"/>
+          <w:szCs w:val="24"/>
+        </w:rPr>
+        <w:t xml:space="preserve"> (2018, 2021, 2022)</w:t>
+      </w:r>
+    </w:p>
+    <w:p>
+      <w:pPr>
+        <w:pStyle w:val="ListParagraph"/>
+        <w:numPr>
+          <w:ilvl w:val="0"/>
+          <w:numId w:val="1"/>
+        </w:numPr>
+        <w:rPr>
+          <w:rFonts w:ascii="Times New Roman" w:hAnsi="Times New Roman" w:cs="Times New Roman"/>
+          <w:sz w:val="24"/>
+          <w:szCs w:val="24"/>
+        </w:rPr>
+      </w:pPr>
+      <w:r>
+        <w:rPr>
+          <w:rFonts w:ascii="Times New Roman" w:hAnsi="Times New Roman" w:cs="Times New Roman"/>
+          <w:sz w:val="24"/>
+          <w:szCs w:val="24"/>
+        </w:rPr>
+        <w:t>44</w:t>
+      </w:r>
+      <w:r>
+        <w:rPr>
+          <w:rFonts w:ascii="Times New Roman" w:hAnsi="Times New Roman" w:cs="Times New Roman"/>
+          <w:sz w:val="24"/>
+          <w:szCs w:val="24"/>
+        </w:rPr>
+        <w:t>4</w:t>
+      </w:r>
+      <w:r>
+        <w:rPr>
+          <w:rFonts w:ascii="Times New Roman" w:hAnsi="Times New Roman" w:cs="Times New Roman"/>
+          <w:sz w:val="24"/>
+          <w:szCs w:val="24"/>
+        </w:rPr>
+        <w:t xml:space="preserve"> (2018, 2021, 2022)</w:t>
+      </w:r>
+    </w:p>
+    <w:p>
+      <w:pPr>
+        <w:pStyle w:val="ListParagraph"/>
+        <w:numPr>
+          <w:ilvl w:val="0"/>
+          <w:numId w:val="1"/>
+        </w:numPr>
+        <w:rPr>
+          <w:rFonts w:ascii="Times New Roman" w:hAnsi="Times New Roman" w:cs="Times New Roman"/>
+          <w:sz w:val="24"/>
+          <w:szCs w:val="24"/>
+        </w:rPr>
+      </w:pPr>
+      <w:r>
+        <w:rPr>
+          <w:rFonts w:ascii="Times New Roman" w:hAnsi="Times New Roman" w:cs="Times New Roman"/>
+          <w:sz w:val="24"/>
+          <w:szCs w:val="24"/>
+        </w:rPr>
+        <w:t>44</w:t>
+      </w:r>
+      <w:r>
+        <w:rPr>
+          <w:rFonts w:ascii="Times New Roman" w:hAnsi="Times New Roman" w:cs="Times New Roman"/>
+          <w:sz w:val="24"/>
+          <w:szCs w:val="24"/>
+        </w:rPr>
+        <w:t>5</w:t>
+      </w:r>
+      <w:r>
+        <w:rPr>
+          <w:rFonts w:ascii="Times New Roman" w:hAnsi="Times New Roman" w:cs="Times New Roman"/>
+          <w:sz w:val="24"/>
+          <w:szCs w:val="24"/>
+        </w:rPr>
+        <w:t xml:space="preserve"> (2018, 2021, 2022)</w:t>
+      </w:r>
+    </w:p>
+    <w:p>
+      <w:pPr>
+        <w:pStyle w:val="ListParagraph"/>
+        <w:numPr>
+          <w:ilvl w:val="0"/>
+          <w:numId w:val="1"/>
+        </w:numPr>
+        <w:rPr>
+          <w:rFonts w:ascii="Times New Roman" w:hAnsi="Times New Roman" w:cs="Times New Roman"/>
+          <w:sz w:val="24"/>
+          <w:szCs w:val="24"/>
+        </w:rPr>
+      </w:pPr>
+      <w:r>
+        <w:rPr>
+          <w:rFonts w:ascii="Times New Roman" w:hAnsi="Times New Roman" w:cs="Times New Roman"/>
+          <w:sz w:val="24"/>
+          <w:szCs w:val="24"/>
+        </w:rPr>
+        <w:t>44</w:t>
+      </w:r>
+      <w:r>
+        <w:rPr>
+          <w:rFonts w:ascii="Times New Roman" w:hAnsi="Times New Roman" w:cs="Times New Roman"/>
+          <w:sz w:val="24"/>
+          <w:szCs w:val="24"/>
+        </w:rPr>
+        <w:t>6</w:t>
+      </w:r>
+      <w:r>
+        <w:rPr>
+          <w:rFonts w:ascii="Times New Roman" w:hAnsi="Times New Roman" w:cs="Times New Roman"/>
+          <w:sz w:val="24"/>
+          <w:szCs w:val="24"/>
+        </w:rPr>
+        <w:t xml:space="preserve"> (2018, 2021, 2022)</w:t>
+      </w:r>
+    </w:p>
+    <w:p>
+      <w:pPr>
+        <w:pStyle w:val="ListParagraph"/>
+        <w:numPr>
+          <w:ilvl w:val="0"/>
+          <w:numId w:val="1"/>
+        </w:numPr>
+        <w:rPr>
+          <w:rFonts w:ascii="Times New Roman" w:hAnsi="Times New Roman" w:cs="Times New Roman"/>
+          <w:sz w:val="24"/>
+          <w:szCs w:val="24"/>
+        </w:rPr>
+      </w:pPr>
+      <w:r>
+        <w:rPr>
+          <w:rFonts w:ascii="Times New Roman" w:hAnsi="Times New Roman" w:cs="Times New Roman"/>
+          <w:sz w:val="24"/>
+          <w:szCs w:val="24"/>
+        </w:rPr>
+        <w:t>44</w:t>
+      </w:r>
+      <w:r>
+        <w:rPr>
+          <w:rFonts w:ascii="Times New Roman" w:hAnsi="Times New Roman" w:cs="Times New Roman"/>
+          <w:sz w:val="24"/>
+          <w:szCs w:val="24"/>
+        </w:rPr>
+        <w:t>7</w:t>
+      </w:r>
+      <w:r>
+        <w:rPr>
+          <w:rFonts w:ascii="Times New Roman" w:hAnsi="Times New Roman" w:cs="Times New Roman"/>
+          <w:sz w:val="24"/>
+          <w:szCs w:val="24"/>
+        </w:rPr>
+        <w:t xml:space="preserve"> (2018, 2021, 2022)</w:t>
+      </w:r>
+    </w:p>
+    <w:p>
+      <w:pPr>
+        <w:pStyle w:val="ListParagraph"/>
+        <w:numPr>
+          <w:ilvl w:val="0"/>
+          <w:numId w:val="1"/>
+        </w:numPr>
+        <w:rPr>
+          <w:rFonts w:ascii="Times New Roman" w:hAnsi="Times New Roman" w:cs="Times New Roman"/>
+          <w:sz w:val="24"/>
+          <w:szCs w:val="24"/>
+        </w:rPr>
+      </w:pPr>
+      <w:r>
+        <w:rPr>
+          <w:rFonts w:ascii="Times New Roman" w:hAnsi="Times New Roman" w:cs="Times New Roman"/>
+          <w:sz w:val="24"/>
+          <w:szCs w:val="24"/>
+        </w:rPr>
+        <w:t>44</w:t>
+      </w:r>
+      <w:r>
+        <w:rPr>
+          <w:rFonts w:ascii="Times New Roman" w:hAnsi="Times New Roman" w:cs="Times New Roman"/>
+          <w:sz w:val="24"/>
+          <w:szCs w:val="24"/>
+        </w:rPr>
+        <w:t>8</w:t>
+      </w:r>
+      <w:r>
+        <w:rPr>
+          <w:rFonts w:ascii="Times New Roman" w:hAnsi="Times New Roman" w:cs="Times New Roman"/>
+          <w:sz w:val="24"/>
+          <w:szCs w:val="24"/>
+        </w:rPr>
+        <w:t xml:space="preserve"> (2018, 2021, 2022)</w:t>
+      </w:r>
+    </w:p>
+    <w:p>
+      <w:pPr>
+        <w:pStyle w:val="ListParagraph"/>
+        <w:numPr>
+          <w:ilvl w:val="0"/>
+          <w:numId w:val="1"/>
+        </w:numPr>
+        <w:rPr>
+          <w:rFonts w:ascii="Times New Roman" w:hAnsi="Times New Roman" w:cs="Times New Roman"/>
+          <w:sz w:val="24"/>
+          <w:szCs w:val="24"/>
+        </w:rPr>
+      </w:pPr>
+      <w:r>
+        <w:rPr>
+          <w:rFonts w:ascii="Times New Roman" w:hAnsi="Times New Roman" w:cs="Times New Roman"/>
+          <w:sz w:val="24"/>
+          <w:szCs w:val="24"/>
+        </w:rPr>
+        <w:t>44</w:t>
+      </w:r>
+      <w:r>
+        <w:rPr>
+          <w:rFonts w:ascii="Times New Roman" w:hAnsi="Times New Roman" w:cs="Times New Roman"/>
+          <w:sz w:val="24"/>
+          <w:szCs w:val="24"/>
+        </w:rPr>
+        <w:t>9</w:t>
+      </w:r>
+      <w:r>
+        <w:rPr>
+          <w:rFonts w:ascii="Times New Roman" w:hAnsi="Times New Roman" w:cs="Times New Roman"/>
+          <w:sz w:val="24"/>
+          <w:szCs w:val="24"/>
+        </w:rPr>
+        <w:t xml:space="preserve"> (2018, 2021, 2022)</w:t>
+      </w:r>
+    </w:p>
+    <w:p>
+      <w:pPr>
+        <w:pStyle w:val="ListParagraph"/>
+        <w:numPr>
+          <w:ilvl w:val="0"/>
+          <w:numId w:val="1"/>
+        </w:numPr>
+        <w:rPr>
+          <w:rFonts w:ascii="Times New Roman" w:hAnsi="Times New Roman" w:cs="Times New Roman"/>
+          <w:sz w:val="24"/>
+          <w:szCs w:val="24"/>
+        </w:rPr>
+      </w:pPr>
+      <w:r>
+        <w:rPr>
+          <w:rFonts w:ascii="Times New Roman" w:hAnsi="Times New Roman" w:cs="Times New Roman"/>
+          <w:sz w:val="24"/>
+          <w:szCs w:val="24"/>
+        </w:rPr>
+        <w:t>4</w:t>
+      </w:r>
+      <w:r>
+        <w:rPr>
+          <w:rFonts w:ascii="Times New Roman" w:hAnsi="Times New Roman" w:cs="Times New Roman"/>
+          <w:sz w:val="24"/>
+          <w:szCs w:val="24"/>
+        </w:rPr>
+        <w:t>50</w:t>
+      </w:r>
+      <w:r>
+        <w:rPr>
+          <w:rFonts w:ascii="Times New Roman" w:hAnsi="Times New Roman" w:cs="Times New Roman"/>
+          <w:sz w:val="24"/>
+          <w:szCs w:val="24"/>
+        </w:rPr>
+        <w:t xml:space="preserve"> (2018, 2021, 2022)</w:t>
+      </w:r>
+    </w:p>
+    <w:p>
+      <w:pPr>
+        <w:pStyle w:val="ListParagraph"/>
+        <w:numPr>
+          <w:ilvl w:val="0"/>
+          <w:numId w:val="1"/>
+        </w:numPr>
+        <w:rPr>
+          <w:rFonts w:ascii="Times New Roman" w:hAnsi="Times New Roman" w:cs="Times New Roman"/>
+          <w:sz w:val="24"/>
+          <w:szCs w:val="24"/>
+        </w:rPr>
+      </w:pPr>
+      <w:r>
+        <w:rPr>
+          <w:rFonts w:ascii="Times New Roman" w:hAnsi="Times New Roman" w:cs="Times New Roman"/>
+          <w:sz w:val="24"/>
+          <w:szCs w:val="24"/>
+        </w:rPr>
+        <w:t>45</w:t>
+      </w:r>
+      <w:r>
+        <w:rPr>
+          <w:rFonts w:ascii="Times New Roman" w:hAnsi="Times New Roman" w:cs="Times New Roman"/>
+          <w:sz w:val="24"/>
+          <w:szCs w:val="24"/>
+        </w:rPr>
+        <w:t>1</w:t>
+      </w:r>
+      <w:r>
+        <w:rPr>
+          <w:rFonts w:ascii="Times New Roman" w:hAnsi="Times New Roman" w:cs="Times New Roman"/>
+          <w:sz w:val="24"/>
+          <w:szCs w:val="24"/>
+        </w:rPr>
+        <w:t xml:space="preserve"> (2018, 2021, 2022)</w:t>
+      </w:r>
+    </w:p>
+    <w:p>
+      <w:pPr>
+        <w:pStyle w:val="ListParagraph"/>
+        <w:numPr>
+          <w:ilvl w:val="0"/>
+          <w:numId w:val="1"/>
+        </w:numPr>
+        <w:rPr>
+          <w:rFonts w:ascii="Times New Roman" w:hAnsi="Times New Roman" w:cs="Times New Roman"/>
+          <w:sz w:val="24"/>
+          <w:szCs w:val="24"/>
+        </w:rPr>
+      </w:pPr>
+      <w:r>
+        <w:rPr>
+          <w:rFonts w:ascii="Times New Roman" w:hAnsi="Times New Roman" w:cs="Times New Roman"/>
+          <w:sz w:val="24"/>
+          <w:szCs w:val="24"/>
+        </w:rPr>
+        <w:t>45</w:t>
+      </w:r>
+      <w:r>
+        <w:rPr>
+          <w:rFonts w:ascii="Times New Roman" w:hAnsi="Times New Roman" w:cs="Times New Roman"/>
+          <w:sz w:val="24"/>
+          <w:szCs w:val="24"/>
+        </w:rPr>
+        <w:t>2</w:t>
+      </w:r>
+      <w:r>
+        <w:rPr>
+          <w:rFonts w:ascii="Times New Roman" w:hAnsi="Times New Roman" w:cs="Times New Roman"/>
+          <w:sz w:val="24"/>
+          <w:szCs w:val="24"/>
+        </w:rPr>
+        <w:t xml:space="preserve"> (2018, 2021, 2022)</w:t>
+      </w:r>
+    </w:p>
+    <w:p>
+      <w:pPr>
+        <w:pStyle w:val="ListParagraph"/>
+        <w:numPr>
+          <w:ilvl w:val="0"/>
+          <w:numId w:val="1"/>
+        </w:numPr>
+        <w:rPr>
+          <w:rFonts w:ascii="Times New Roman" w:hAnsi="Times New Roman" w:cs="Times New Roman"/>
+          <w:sz w:val="24"/>
+          <w:szCs w:val="24"/>
+        </w:rPr>
+      </w:pPr>
+      <w:r>
+        <w:rPr>
+          <w:rFonts w:ascii="Times New Roman" w:hAnsi="Times New Roman" w:cs="Times New Roman"/>
+          <w:sz w:val="24"/>
+          <w:szCs w:val="24"/>
+        </w:rPr>
+        <w:t>45</w:t>
+      </w:r>
+      <w:r>
+        <w:rPr>
+          <w:rFonts w:ascii="Times New Roman" w:hAnsi="Times New Roman" w:cs="Times New Roman"/>
+          <w:sz w:val="24"/>
+          <w:szCs w:val="24"/>
+        </w:rPr>
+        <w:t>3</w:t>
+      </w:r>
+      <w:r>
+        <w:rPr>
+          <w:rFonts w:ascii="Times New Roman" w:hAnsi="Times New Roman" w:cs="Times New Roman"/>
+          <w:sz w:val="24"/>
+          <w:szCs w:val="24"/>
+        </w:rPr>
+        <w:t xml:space="preserve"> (2018, 2021, 2022)</w:t>
+      </w:r>
+    </w:p>
+    <w:p>
+      <w:pPr>
+        <w:pStyle w:val="ListParagraph"/>
+        <w:numPr>
+          <w:ilvl w:val="0"/>
+          <w:numId w:val="1"/>
+        </w:numPr>
+        <w:rPr>
+          <w:rFonts w:ascii="Times New Roman" w:hAnsi="Times New Roman" w:cs="Times New Roman"/>
+          <w:sz w:val="24"/>
+          <w:szCs w:val="24"/>
+        </w:rPr>
+      </w:pPr>
+      <w:r>
+        <w:rPr>
+          <w:rFonts w:ascii="Times New Roman" w:hAnsi="Times New Roman" w:cs="Times New Roman"/>
+          <w:sz w:val="24"/>
+          <w:szCs w:val="24"/>
+        </w:rPr>
+        <w:t>45</w:t>
+      </w:r>
+      <w:r>
+        <w:rPr>
+          <w:rFonts w:ascii="Times New Roman" w:hAnsi="Times New Roman" w:cs="Times New Roman"/>
+          <w:sz w:val="24"/>
+          <w:szCs w:val="24"/>
+        </w:rPr>
+        <w:t>4</w:t>
+      </w:r>
+      <w:r>
+        <w:rPr>
+          <w:rFonts w:ascii="Times New Roman" w:hAnsi="Times New Roman" w:cs="Times New Roman"/>
+          <w:sz w:val="24"/>
+          <w:szCs w:val="24"/>
+        </w:rPr>
+        <w:t xml:space="preserve"> (2018, 2021, 2022)</w:t>
+      </w:r>
+    </w:p>
+    <w:p>
+      <w:pPr>
+        <w:pStyle w:val="ListParagraph"/>
+        <w:numPr>
+          <w:ilvl w:val="0"/>
+          <w:numId w:val="1"/>
+        </w:numPr>
+        <w:rPr>
+          <w:rFonts w:ascii="Times New Roman" w:hAnsi="Times New Roman" w:cs="Times New Roman"/>
+          <w:sz w:val="24"/>
+          <w:szCs w:val="24"/>
+        </w:rPr>
+      </w:pPr>
+      <w:r>
+        <w:rPr>
+          <w:rFonts w:ascii="Times New Roman" w:hAnsi="Times New Roman" w:cs="Times New Roman"/>
+          <w:sz w:val="24"/>
+          <w:szCs w:val="24"/>
+        </w:rPr>
+        <w:t>45</w:t>
+      </w:r>
+      <w:r>
+        <w:rPr>
+          <w:rFonts w:ascii="Times New Roman" w:hAnsi="Times New Roman" w:cs="Times New Roman"/>
+          <w:sz w:val="24"/>
+          <w:szCs w:val="24"/>
+        </w:rPr>
+        <w:t>5</w:t>
+      </w:r>
+      <w:r>
+        <w:rPr>
+          <w:rFonts w:ascii="Times New Roman" w:hAnsi="Times New Roman" w:cs="Times New Roman"/>
+          <w:sz w:val="24"/>
+          <w:szCs w:val="24"/>
+        </w:rPr>
+        <w:t xml:space="preserve"> (2018, 2021, 2022)</w:t>
+      </w:r>
+    </w:p>
+    <w:p>
+      <w:pPr>
+        <w:pStyle w:val="ListParagraph"/>
+        <w:numPr>
+          <w:ilvl w:val="0"/>
+          <w:numId w:val="1"/>
+        </w:numPr>
+        <w:rPr>
+          <w:rFonts w:ascii="Times New Roman" w:hAnsi="Times New Roman" w:cs="Times New Roman"/>
+          <w:sz w:val="24"/>
+          <w:szCs w:val="24"/>
+        </w:rPr>
+      </w:pPr>
+      <w:r>
+        <w:rPr>
+          <w:rFonts w:ascii="Times New Roman" w:hAnsi="Times New Roman" w:cs="Times New Roman"/>
+          <w:sz w:val="24"/>
+          <w:szCs w:val="24"/>
+        </w:rPr>
+        <w:t>45</w:t>
+      </w:r>
+      <w:r>
+        <w:rPr>
+          <w:rFonts w:ascii="Times New Roman" w:hAnsi="Times New Roman" w:cs="Times New Roman"/>
+          <w:sz w:val="24"/>
+          <w:szCs w:val="24"/>
+        </w:rPr>
+        <w:t>6</w:t>
+      </w:r>
+      <w:r>
+        <w:rPr>
+          <w:rFonts w:ascii="Times New Roman" w:hAnsi="Times New Roman" w:cs="Times New Roman"/>
+          <w:sz w:val="24"/>
+          <w:szCs w:val="24"/>
+        </w:rPr>
+        <w:t xml:space="preserve"> (2018, 2021, 2022)</w:t>
+      </w:r>
+    </w:p>
+    <w:p>
+      <w:pPr>
+        <w:pStyle w:val="ListParagraph"/>
+        <w:numPr>
+          <w:ilvl w:val="0"/>
+          <w:numId w:val="1"/>
+        </w:numPr>
+        <w:rPr>
+          <w:rFonts w:ascii="Times New Roman" w:hAnsi="Times New Roman" w:cs="Times New Roman"/>
+          <w:sz w:val="24"/>
+          <w:szCs w:val="24"/>
+        </w:rPr>
+      </w:pPr>
+      <w:r>
+        <w:rPr>
+          <w:rFonts w:ascii="Times New Roman" w:hAnsi="Times New Roman" w:cs="Times New Roman"/>
+          <w:sz w:val="24"/>
+          <w:szCs w:val="24"/>
+        </w:rPr>
+        <w:t>45</w:t>
+      </w:r>
+      <w:r>
+        <w:rPr>
+          <w:rFonts w:ascii="Times New Roman" w:hAnsi="Times New Roman" w:cs="Times New Roman"/>
+          <w:sz w:val="24"/>
+          <w:szCs w:val="24"/>
+        </w:rPr>
+        <w:t>7</w:t>
+      </w:r>
+      <w:r>
+        <w:rPr>
+          <w:rFonts w:ascii="Times New Roman" w:hAnsi="Times New Roman" w:cs="Times New Roman"/>
+          <w:sz w:val="24"/>
+          <w:szCs w:val="24"/>
+        </w:rPr>
+        <w:t xml:space="preserve"> (2018, 2021, 2022)</w:t>
+      </w:r>
+    </w:p>
+    <w:p>
+      <w:pPr>
+        <w:pStyle w:val="ListParagraph"/>
+        <w:numPr>
+          <w:ilvl w:val="0"/>
+          <w:numId w:val="1"/>
+        </w:numPr>
+        <w:rPr>
+          <w:rFonts w:ascii="Times New Roman" w:hAnsi="Times New Roman" w:cs="Times New Roman"/>
+          <w:sz w:val="24"/>
+          <w:szCs w:val="24"/>
+        </w:rPr>
+      </w:pPr>
+      <w:r>
+        <w:rPr>
+          <w:rFonts w:ascii="Times New Roman" w:hAnsi="Times New Roman" w:cs="Times New Roman"/>
+          <w:sz w:val="24"/>
+          <w:szCs w:val="24"/>
+        </w:rPr>
+        <w:t>45</w:t>
+      </w:r>
+      <w:r>
+        <w:rPr>
+          <w:rFonts w:ascii="Times New Roman" w:hAnsi="Times New Roman" w:cs="Times New Roman"/>
+          <w:sz w:val="24"/>
+          <w:szCs w:val="24"/>
+        </w:rPr>
+        <w:t>8</w:t>
+      </w:r>
+      <w:r>
+        <w:rPr>
+          <w:rFonts w:ascii="Times New Roman" w:hAnsi="Times New Roman" w:cs="Times New Roman"/>
+          <w:sz w:val="24"/>
+          <w:szCs w:val="24"/>
+        </w:rPr>
+        <w:t xml:space="preserve"> (2018, 2021, 2022)</w:t>
+      </w:r>
+    </w:p>
+    <w:p>
+      <w:pPr>
+        <w:pStyle w:val="ListParagraph"/>
+        <w:numPr>
+          <w:ilvl w:val="0"/>
+          <w:numId w:val="1"/>
+        </w:numPr>
+        <w:rPr>
+          <w:rFonts w:ascii="Times New Roman" w:hAnsi="Times New Roman" w:cs="Times New Roman"/>
+          <w:sz w:val="24"/>
+          <w:szCs w:val="24"/>
+        </w:rPr>
+      </w:pPr>
+      <w:r>
+        <w:rPr>
+          <w:rFonts w:ascii="Times New Roman" w:hAnsi="Times New Roman" w:cs="Times New Roman"/>
+          <w:sz w:val="24"/>
+          <w:szCs w:val="24"/>
+        </w:rPr>
+        <w:t>45</w:t>
+      </w:r>
+      <w:r>
+        <w:rPr>
+          <w:rFonts w:ascii="Times New Roman" w:hAnsi="Times New Roman" w:cs="Times New Roman"/>
+          <w:sz w:val="24"/>
+          <w:szCs w:val="24"/>
+        </w:rPr>
+        <w:t>9</w:t>
+      </w:r>
+      <w:r>
+        <w:rPr>
+          <w:rFonts w:ascii="Times New Roman" w:hAnsi="Times New Roman" w:cs="Times New Roman"/>
+          <w:sz w:val="24"/>
+          <w:szCs w:val="24"/>
+        </w:rPr>
+        <w:t xml:space="preserve"> (2018, 2021, 2022)</w:t>
       </w:r>
     </w:p>
     <w:p>
@@ -213,6 +951,175 @@
     </w:p>
     <w:p>
       <w:pPr>
+        <w:pStyle w:val="ListParagraph"/>
+        <w:numPr>
+          <w:ilvl w:val="0"/>
+          <w:numId w:val="1"/>
+        </w:numPr>
+        <w:rPr>
+          <w:rFonts w:ascii="Times New Roman" w:hAnsi="Times New Roman" w:cs="Times New Roman"/>
+          <w:sz w:val="24"/>
+          <w:szCs w:val="24"/>
+        </w:rPr>
+      </w:pPr>
+      <w:r>
+        <w:rPr>
+          <w:rFonts w:ascii="Times New Roman" w:hAnsi="Times New Roman" w:cs="Times New Roman"/>
+          <w:sz w:val="24"/>
+          <w:szCs w:val="24"/>
+        </w:rPr>
+        <w:t>462 (2018)</w:t>
+      </w:r>
+    </w:p>
+    <w:p>
+      <w:pPr>
+        <w:pStyle w:val="ListParagraph"/>
+        <w:numPr>
+          <w:ilvl w:val="0"/>
+          <w:numId w:val="1"/>
+        </w:numPr>
+        <w:rPr>
+          <w:rFonts w:ascii="Times New Roman" w:hAnsi="Times New Roman" w:cs="Times New Roman"/>
+          <w:sz w:val="24"/>
+          <w:szCs w:val="24"/>
+        </w:rPr>
+      </w:pPr>
+      <w:r>
+        <w:rPr>
+          <w:rFonts w:ascii="Times New Roman" w:hAnsi="Times New Roman" w:cs="Times New Roman"/>
+          <w:sz w:val="24"/>
+          <w:szCs w:val="24"/>
+        </w:rPr>
+        <w:t>46</w:t>
+      </w:r>
+      <w:r>
+        <w:rPr>
+          <w:rFonts w:ascii="Times New Roman" w:hAnsi="Times New Roman" w:cs="Times New Roman"/>
+          <w:sz w:val="24"/>
+          <w:szCs w:val="24"/>
+        </w:rPr>
+        <w:t>3</w:t>
+      </w:r>
+      <w:r>
+        <w:rPr>
+          <w:rFonts w:ascii="Times New Roman" w:hAnsi="Times New Roman" w:cs="Times New Roman"/>
+          <w:sz w:val="24"/>
+          <w:szCs w:val="24"/>
+        </w:rPr>
+        <w:t xml:space="preserve"> (2018)</w:t>
+      </w:r>
+    </w:p>
+    <w:p>
+      <w:pPr>
+        <w:pStyle w:val="ListParagraph"/>
+        <w:numPr>
+          <w:ilvl w:val="0"/>
+          <w:numId w:val="1"/>
+        </w:numPr>
+        <w:rPr>
+          <w:rFonts w:ascii="Times New Roman" w:hAnsi="Times New Roman" w:cs="Times New Roman"/>
+          <w:sz w:val="24"/>
+          <w:szCs w:val="24"/>
+        </w:rPr>
+      </w:pPr>
+      <w:r>
+        <w:rPr>
+          <w:rFonts w:ascii="Times New Roman" w:hAnsi="Times New Roman" w:cs="Times New Roman"/>
+          <w:sz w:val="24"/>
+          <w:szCs w:val="24"/>
+        </w:rPr>
+        <w:t>46</w:t>
+      </w:r>
+      <w:r>
+        <w:rPr>
+          <w:rFonts w:ascii="Times New Roman" w:hAnsi="Times New Roman" w:cs="Times New Roman"/>
+          <w:sz w:val="24"/>
+          <w:szCs w:val="24"/>
+        </w:rPr>
+        <w:t>4</w:t>
+      </w:r>
+      <w:r>
+        <w:rPr>
+          <w:rFonts w:ascii="Times New Roman" w:hAnsi="Times New Roman" w:cs="Times New Roman"/>
+          <w:sz w:val="24"/>
+          <w:szCs w:val="24"/>
+        </w:rPr>
+        <w:t xml:space="preserve"> (2018</w:t>
+      </w:r>
+      <w:r>
+        <w:rPr>
+          <w:rFonts w:ascii="Times New Roman" w:hAnsi="Times New Roman" w:cs="Times New Roman"/>
+          <w:sz w:val="24"/>
+          <w:szCs w:val="24"/>
+        </w:rPr>
+        <w:t>, 2021</w:t>
+      </w:r>
+      <w:r>
+        <w:rPr>
+          <w:rFonts w:ascii="Times New Roman" w:hAnsi="Times New Roman" w:cs="Times New Roman"/>
+          <w:sz w:val="24"/>
+          <w:szCs w:val="24"/>
+        </w:rPr>
+        <w:t>)</w:t>
+      </w:r>
+    </w:p>
+    <w:p>
+      <w:pPr>
+        <w:pStyle w:val="ListParagraph"/>
+        <w:numPr>
+          <w:ilvl w:val="0"/>
+          <w:numId w:val="1"/>
+        </w:numPr>
+        <w:rPr>
+          <w:rFonts w:ascii="Times New Roman" w:hAnsi="Times New Roman" w:cs="Times New Roman"/>
+          <w:sz w:val="24"/>
+          <w:szCs w:val="24"/>
+        </w:rPr>
+      </w:pPr>
+      <w:r>
+        <w:rPr>
+          <w:rFonts w:ascii="Times New Roman" w:hAnsi="Times New Roman" w:cs="Times New Roman"/>
+          <w:sz w:val="24"/>
+          <w:szCs w:val="24"/>
+        </w:rPr>
+        <w:t>46</w:t>
+      </w:r>
+      <w:r>
+        <w:rPr>
+          <w:rFonts w:ascii="Times New Roman" w:hAnsi="Times New Roman" w:cs="Times New Roman"/>
+          <w:sz w:val="24"/>
+          <w:szCs w:val="24"/>
+        </w:rPr>
+        <w:t>6</w:t>
+      </w:r>
+      <w:r>
+        <w:rPr>
+          <w:rFonts w:ascii="Times New Roman" w:hAnsi="Times New Roman" w:cs="Times New Roman"/>
+          <w:sz w:val="24"/>
+          <w:szCs w:val="24"/>
+        </w:rPr>
+        <w:t xml:space="preserve"> (2018, 2021)</w:t>
+      </w:r>
+    </w:p>
+    <w:p>
+      <w:pPr>
+        <w:rPr>
+          <w:rFonts w:ascii="Times New Roman" w:hAnsi="Times New Roman" w:cs="Times New Roman"/>
+          <w:sz w:val="24"/>
+          <w:szCs w:val="24"/>
+        </w:rPr>
+      </w:pPr>
+      <w:r>
+        <w:rPr>
+          <w:rFonts w:ascii="Times New Roman" w:hAnsi="Times New Roman" w:cs="Times New Roman"/>
+          <w:sz w:val="24"/>
+          <w:szCs w:val="24"/>
+        </w:rPr>
+        <w:t>*only 465 has no years with 0 tows</w:t>
+      </w:r>
+    </w:p>
+    <w:p>
+      <w:pPr>
         <w:rPr>
           <w:rFonts w:ascii="Times New Roman" w:hAnsi="Times New Roman" w:cs="Times New Roman"/>
           <w:sz w:val="24"/>
@@ -285,227 +1192,566 @@
           <w:sz w:val="24"/>
           <w:szCs w:val="24"/>
         </w:rPr>
-        <w:t>445 (1, 5, 11)</w:t>
-      </w:r>
-    </w:p>
-    <w:p>
-      <w:pPr>
-        <w:pStyle w:val="ListParagraph"/>
-        <w:numPr>
-          <w:ilvl w:val="0"/>
-          <w:numId w:val="1"/>
-        </w:numPr>
-        <w:rPr>
-          <w:rFonts w:ascii="Times New Roman" w:hAnsi="Times New Roman" w:cs="Times New Roman"/>
-          <w:sz w:val="24"/>
-          <w:szCs w:val="24"/>
-        </w:rPr>
-      </w:pPr>
-      <w:r>
-        <w:rPr>
-          <w:rFonts w:ascii="Times New Roman" w:hAnsi="Times New Roman" w:cs="Times New Roman"/>
-          <w:sz w:val="24"/>
-          <w:szCs w:val="24"/>
-        </w:rPr>
-        <w:t>446 (1, 3, 9)</w:t>
-      </w:r>
-    </w:p>
-    <w:p>
-      <w:pPr>
-        <w:pStyle w:val="ListParagraph"/>
-        <w:numPr>
-          <w:ilvl w:val="0"/>
-          <w:numId w:val="1"/>
-        </w:numPr>
-        <w:rPr>
-          <w:rFonts w:ascii="Times New Roman" w:hAnsi="Times New Roman" w:cs="Times New Roman"/>
-          <w:sz w:val="24"/>
-          <w:szCs w:val="24"/>
-        </w:rPr>
-      </w:pPr>
-      <w:r>
-        <w:rPr>
-          <w:rFonts w:ascii="Times New Roman" w:hAnsi="Times New Roman" w:cs="Times New Roman"/>
-          <w:sz w:val="24"/>
-          <w:szCs w:val="24"/>
-        </w:rPr>
-        <w:t>449 (1, 2, 6)</w:t>
-      </w:r>
-    </w:p>
-    <w:p>
-      <w:pPr>
-        <w:pStyle w:val="ListParagraph"/>
-        <w:numPr>
-          <w:ilvl w:val="0"/>
-          <w:numId w:val="1"/>
-        </w:numPr>
-        <w:rPr>
-          <w:rFonts w:ascii="Times New Roman" w:hAnsi="Times New Roman" w:cs="Times New Roman"/>
-          <w:sz w:val="24"/>
-          <w:szCs w:val="24"/>
-        </w:rPr>
-      </w:pPr>
-      <w:r>
-        <w:rPr>
-          <w:rFonts w:ascii="Times New Roman" w:hAnsi="Times New Roman" w:cs="Times New Roman"/>
-          <w:sz w:val="24"/>
-          <w:szCs w:val="24"/>
-        </w:rPr>
-        <w:t>450 (1, 3, 8)</w:t>
-      </w:r>
-    </w:p>
-    <w:p>
-      <w:pPr>
-        <w:pStyle w:val="ListParagraph"/>
-        <w:numPr>
-          <w:ilvl w:val="0"/>
-          <w:numId w:val="1"/>
-        </w:numPr>
-        <w:rPr>
-          <w:rFonts w:ascii="Times New Roman" w:hAnsi="Times New Roman" w:cs="Times New Roman"/>
-          <w:sz w:val="24"/>
-          <w:szCs w:val="24"/>
-        </w:rPr>
-      </w:pPr>
-      <w:r>
-        <w:rPr>
-          <w:rFonts w:ascii="Times New Roman" w:hAnsi="Times New Roman" w:cs="Times New Roman"/>
-          <w:sz w:val="24"/>
-          <w:szCs w:val="24"/>
-        </w:rPr>
-        <w:t>451 (1, 2, 4)</w:t>
-      </w:r>
-    </w:p>
-    <w:p>
-      <w:pPr>
-        <w:pStyle w:val="ListParagraph"/>
-        <w:numPr>
-          <w:ilvl w:val="0"/>
-          <w:numId w:val="1"/>
-        </w:numPr>
-        <w:rPr>
-          <w:rFonts w:ascii="Times New Roman" w:hAnsi="Times New Roman" w:cs="Times New Roman"/>
-          <w:sz w:val="24"/>
-          <w:szCs w:val="24"/>
-        </w:rPr>
-      </w:pPr>
-      <w:r>
-        <w:rPr>
-          <w:rFonts w:ascii="Times New Roman" w:hAnsi="Times New Roman" w:cs="Times New Roman"/>
-          <w:sz w:val="24"/>
-          <w:szCs w:val="24"/>
-        </w:rPr>
-        <w:t>452 (1, 3, 10)</w:t>
-      </w:r>
-    </w:p>
-    <w:p>
-      <w:pPr>
-        <w:pStyle w:val="ListParagraph"/>
-        <w:numPr>
-          <w:ilvl w:val="0"/>
-          <w:numId w:val="1"/>
-        </w:numPr>
-        <w:rPr>
-          <w:rFonts w:ascii="Times New Roman" w:hAnsi="Times New Roman" w:cs="Times New Roman"/>
-          <w:sz w:val="24"/>
-          <w:szCs w:val="24"/>
-        </w:rPr>
-      </w:pPr>
-      <w:r>
-        <w:rPr>
-          <w:rFonts w:ascii="Times New Roman" w:hAnsi="Times New Roman" w:cs="Times New Roman"/>
-          <w:sz w:val="24"/>
-          <w:szCs w:val="24"/>
-        </w:rPr>
-        <w:t>453 (1, 3, 8)</w:t>
-      </w:r>
-    </w:p>
-    <w:p>
-      <w:pPr>
-        <w:pStyle w:val="ListParagraph"/>
-        <w:numPr>
-          <w:ilvl w:val="0"/>
-          <w:numId w:val="1"/>
-        </w:numPr>
-        <w:rPr>
-          <w:rFonts w:ascii="Times New Roman" w:hAnsi="Times New Roman" w:cs="Times New Roman"/>
-          <w:sz w:val="24"/>
-          <w:szCs w:val="24"/>
-        </w:rPr>
-      </w:pPr>
-      <w:r>
-        <w:rPr>
-          <w:rFonts w:ascii="Times New Roman" w:hAnsi="Times New Roman" w:cs="Times New Roman"/>
-          <w:sz w:val="24"/>
-          <w:szCs w:val="24"/>
-        </w:rPr>
-        <w:t>454 (2, 3, 10)</w:t>
-      </w:r>
-    </w:p>
-    <w:p>
-      <w:pPr>
-        <w:pStyle w:val="ListParagraph"/>
-        <w:numPr>
-          <w:ilvl w:val="0"/>
-          <w:numId w:val="1"/>
-        </w:numPr>
-        <w:rPr>
-          <w:rFonts w:ascii="Times New Roman" w:hAnsi="Times New Roman" w:cs="Times New Roman"/>
-          <w:sz w:val="24"/>
-          <w:szCs w:val="24"/>
-        </w:rPr>
-      </w:pPr>
-      <w:r>
-        <w:rPr>
-          <w:rFonts w:ascii="Times New Roman" w:hAnsi="Times New Roman" w:cs="Times New Roman"/>
-          <w:sz w:val="24"/>
-          <w:szCs w:val="24"/>
-        </w:rPr>
-        <w:t>455 (5, 10, 26)</w:t>
-      </w:r>
-    </w:p>
-    <w:p>
-      <w:pPr>
-        <w:pStyle w:val="ListParagraph"/>
-        <w:numPr>
-          <w:ilvl w:val="0"/>
-          <w:numId w:val="1"/>
-        </w:numPr>
-        <w:rPr>
-          <w:rFonts w:ascii="Times New Roman" w:hAnsi="Times New Roman" w:cs="Times New Roman"/>
-          <w:sz w:val="24"/>
-          <w:szCs w:val="24"/>
-        </w:rPr>
-      </w:pPr>
-      <w:r>
-        <w:rPr>
-          <w:rFonts w:ascii="Times New Roman" w:hAnsi="Times New Roman" w:cs="Times New Roman"/>
-          <w:sz w:val="24"/>
-          <w:szCs w:val="24"/>
-        </w:rPr>
-        <w:t>457 (1, 2, 7)</w:t>
-      </w:r>
-    </w:p>
-    <w:p>
-      <w:pPr>
-        <w:pStyle w:val="ListParagraph"/>
-        <w:numPr>
-          <w:ilvl w:val="0"/>
-          <w:numId w:val="1"/>
-        </w:numPr>
-        <w:rPr>
-          <w:rFonts w:ascii="Times New Roman" w:hAnsi="Times New Roman" w:cs="Times New Roman"/>
-          <w:sz w:val="24"/>
-          <w:szCs w:val="24"/>
-        </w:rPr>
-      </w:pPr>
-      <w:r>
-        <w:rPr>
-          <w:rFonts w:ascii="Times New Roman" w:hAnsi="Times New Roman" w:cs="Times New Roman"/>
-          <w:sz w:val="24"/>
-          <w:szCs w:val="24"/>
-        </w:rPr>
-        <w:t>463 (2, 2, 7)</w:t>
+        <w:t>445 (</w:t>
+      </w:r>
+      <w:r>
+        <w:rPr>
+          <w:rFonts w:ascii="Times New Roman" w:hAnsi="Times New Roman" w:cs="Times New Roman"/>
+          <w:sz w:val="24"/>
+          <w:szCs w:val="24"/>
+        </w:rPr>
+        <w:t>0</w:t>
+      </w:r>
+      <w:r>
+        <w:rPr>
+          <w:rFonts w:ascii="Times New Roman" w:hAnsi="Times New Roman" w:cs="Times New Roman"/>
+          <w:sz w:val="24"/>
+          <w:szCs w:val="24"/>
+        </w:rPr>
+        <w:t xml:space="preserve">, </w:t>
+      </w:r>
+      <w:r>
+        <w:rPr>
+          <w:rFonts w:ascii="Times New Roman" w:hAnsi="Times New Roman" w:cs="Times New Roman"/>
+          <w:sz w:val="24"/>
+          <w:szCs w:val="24"/>
+        </w:rPr>
+        <w:t>4</w:t>
+      </w:r>
+      <w:r>
+        <w:rPr>
+          <w:rFonts w:ascii="Times New Roman" w:hAnsi="Times New Roman" w:cs="Times New Roman"/>
+          <w:sz w:val="24"/>
+          <w:szCs w:val="24"/>
+        </w:rPr>
+        <w:t>, 11)</w:t>
+      </w:r>
+    </w:p>
+    <w:p>
+      <w:pPr>
+        <w:pStyle w:val="ListParagraph"/>
+        <w:numPr>
+          <w:ilvl w:val="0"/>
+          <w:numId w:val="1"/>
+        </w:numPr>
+        <w:rPr>
+          <w:rFonts w:ascii="Times New Roman" w:hAnsi="Times New Roman" w:cs="Times New Roman"/>
+          <w:sz w:val="24"/>
+          <w:szCs w:val="24"/>
+        </w:rPr>
+      </w:pPr>
+      <w:r>
+        <w:rPr>
+          <w:rFonts w:ascii="Times New Roman" w:hAnsi="Times New Roman" w:cs="Times New Roman"/>
+          <w:sz w:val="24"/>
+          <w:szCs w:val="24"/>
+        </w:rPr>
+        <w:lastRenderedPageBreak/>
+        <w:t>446 (</w:t>
+      </w:r>
+      <w:r>
+        <w:rPr>
+          <w:rFonts w:ascii="Times New Roman" w:hAnsi="Times New Roman" w:cs="Times New Roman"/>
+          <w:sz w:val="24"/>
+          <w:szCs w:val="24"/>
+        </w:rPr>
+        <w:t>0</w:t>
+      </w:r>
+      <w:r>
+        <w:rPr>
+          <w:rFonts w:ascii="Times New Roman" w:hAnsi="Times New Roman" w:cs="Times New Roman"/>
+          <w:sz w:val="24"/>
+          <w:szCs w:val="24"/>
+        </w:rPr>
+        <w:t>, 3, 9)</w:t>
+      </w:r>
+    </w:p>
+    <w:p>
+      <w:pPr>
+        <w:pStyle w:val="ListParagraph"/>
+        <w:numPr>
+          <w:ilvl w:val="0"/>
+          <w:numId w:val="1"/>
+        </w:numPr>
+        <w:rPr>
+          <w:rFonts w:ascii="Times New Roman" w:hAnsi="Times New Roman" w:cs="Times New Roman"/>
+          <w:sz w:val="24"/>
+          <w:szCs w:val="24"/>
+        </w:rPr>
+      </w:pPr>
+      <w:r>
+        <w:rPr>
+          <w:rFonts w:ascii="Times New Roman" w:hAnsi="Times New Roman" w:cs="Times New Roman"/>
+          <w:sz w:val="24"/>
+          <w:szCs w:val="24"/>
+        </w:rPr>
+        <w:t>449 (</w:t>
+      </w:r>
+      <w:r>
+        <w:rPr>
+          <w:rFonts w:ascii="Times New Roman" w:hAnsi="Times New Roman" w:cs="Times New Roman"/>
+          <w:sz w:val="24"/>
+          <w:szCs w:val="24"/>
+        </w:rPr>
+        <w:t>0</w:t>
+      </w:r>
+      <w:r>
+        <w:rPr>
+          <w:rFonts w:ascii="Times New Roman" w:hAnsi="Times New Roman" w:cs="Times New Roman"/>
+          <w:sz w:val="24"/>
+          <w:szCs w:val="24"/>
+        </w:rPr>
+        <w:t>, 2, 6)</w:t>
+      </w:r>
+    </w:p>
+    <w:p>
+      <w:pPr>
+        <w:pStyle w:val="ListParagraph"/>
+        <w:numPr>
+          <w:ilvl w:val="0"/>
+          <w:numId w:val="1"/>
+        </w:numPr>
+        <w:rPr>
+          <w:rFonts w:ascii="Times New Roman" w:hAnsi="Times New Roman" w:cs="Times New Roman"/>
+          <w:sz w:val="24"/>
+          <w:szCs w:val="24"/>
+        </w:rPr>
+      </w:pPr>
+      <w:r>
+        <w:rPr>
+          <w:rFonts w:ascii="Times New Roman" w:hAnsi="Times New Roman" w:cs="Times New Roman"/>
+          <w:sz w:val="24"/>
+          <w:szCs w:val="24"/>
+        </w:rPr>
+        <w:t>450 (</w:t>
+      </w:r>
+      <w:r>
+        <w:rPr>
+          <w:rFonts w:ascii="Times New Roman" w:hAnsi="Times New Roman" w:cs="Times New Roman"/>
+          <w:sz w:val="24"/>
+          <w:szCs w:val="24"/>
+        </w:rPr>
+        <w:t>0</w:t>
+      </w:r>
+      <w:r>
+        <w:rPr>
+          <w:rFonts w:ascii="Times New Roman" w:hAnsi="Times New Roman" w:cs="Times New Roman"/>
+          <w:sz w:val="24"/>
+          <w:szCs w:val="24"/>
+        </w:rPr>
+        <w:t>, 3, 8)</w:t>
+      </w:r>
+    </w:p>
+    <w:p>
+      <w:pPr>
+        <w:pStyle w:val="ListParagraph"/>
+        <w:numPr>
+          <w:ilvl w:val="0"/>
+          <w:numId w:val="1"/>
+        </w:numPr>
+        <w:rPr>
+          <w:rFonts w:ascii="Times New Roman" w:hAnsi="Times New Roman" w:cs="Times New Roman"/>
+          <w:sz w:val="24"/>
+          <w:szCs w:val="24"/>
+        </w:rPr>
+      </w:pPr>
+      <w:r>
+        <w:rPr>
+          <w:rFonts w:ascii="Times New Roman" w:hAnsi="Times New Roman" w:cs="Times New Roman"/>
+          <w:sz w:val="24"/>
+          <w:szCs w:val="24"/>
+        </w:rPr>
+        <w:t>451 (</w:t>
+      </w:r>
+      <w:r>
+        <w:rPr>
+          <w:rFonts w:ascii="Times New Roman" w:hAnsi="Times New Roman" w:cs="Times New Roman"/>
+          <w:sz w:val="24"/>
+          <w:szCs w:val="24"/>
+        </w:rPr>
+        <w:t>0</w:t>
+      </w:r>
+      <w:r>
+        <w:rPr>
+          <w:rFonts w:ascii="Times New Roman" w:hAnsi="Times New Roman" w:cs="Times New Roman"/>
+          <w:sz w:val="24"/>
+          <w:szCs w:val="24"/>
+        </w:rPr>
+        <w:t>, 2, 4)</w:t>
+      </w:r>
+    </w:p>
+    <w:p>
+      <w:pPr>
+        <w:pStyle w:val="ListParagraph"/>
+        <w:numPr>
+          <w:ilvl w:val="0"/>
+          <w:numId w:val="1"/>
+        </w:numPr>
+        <w:rPr>
+          <w:rFonts w:ascii="Times New Roman" w:hAnsi="Times New Roman" w:cs="Times New Roman"/>
+          <w:sz w:val="24"/>
+          <w:szCs w:val="24"/>
+        </w:rPr>
+      </w:pPr>
+      <w:r>
+        <w:rPr>
+          <w:rFonts w:ascii="Times New Roman" w:hAnsi="Times New Roman" w:cs="Times New Roman"/>
+          <w:sz w:val="24"/>
+          <w:szCs w:val="24"/>
+        </w:rPr>
+        <w:t>452 (</w:t>
+      </w:r>
+      <w:r>
+        <w:rPr>
+          <w:rFonts w:ascii="Times New Roman" w:hAnsi="Times New Roman" w:cs="Times New Roman"/>
+          <w:sz w:val="24"/>
+          <w:szCs w:val="24"/>
+        </w:rPr>
+        <w:t>0</w:t>
+      </w:r>
+      <w:r>
+        <w:rPr>
+          <w:rFonts w:ascii="Times New Roman" w:hAnsi="Times New Roman" w:cs="Times New Roman"/>
+          <w:sz w:val="24"/>
+          <w:szCs w:val="24"/>
+        </w:rPr>
+        <w:t xml:space="preserve">, </w:t>
+      </w:r>
+      <w:r>
+        <w:rPr>
+          <w:rFonts w:ascii="Times New Roman" w:hAnsi="Times New Roman" w:cs="Times New Roman"/>
+          <w:sz w:val="24"/>
+          <w:szCs w:val="24"/>
+        </w:rPr>
+        <w:t>2</w:t>
+      </w:r>
+      <w:r>
+        <w:rPr>
+          <w:rFonts w:ascii="Times New Roman" w:hAnsi="Times New Roman" w:cs="Times New Roman"/>
+          <w:sz w:val="24"/>
+          <w:szCs w:val="24"/>
+        </w:rPr>
+        <w:t>, 10)</w:t>
+      </w:r>
+    </w:p>
+    <w:p>
+      <w:pPr>
+        <w:pStyle w:val="ListParagraph"/>
+        <w:numPr>
+          <w:ilvl w:val="0"/>
+          <w:numId w:val="1"/>
+        </w:numPr>
+        <w:rPr>
+          <w:rFonts w:ascii="Times New Roman" w:hAnsi="Times New Roman" w:cs="Times New Roman"/>
+          <w:sz w:val="24"/>
+          <w:szCs w:val="24"/>
+        </w:rPr>
+      </w:pPr>
+      <w:r>
+        <w:rPr>
+          <w:rFonts w:ascii="Times New Roman" w:hAnsi="Times New Roman" w:cs="Times New Roman"/>
+          <w:sz w:val="24"/>
+          <w:szCs w:val="24"/>
+        </w:rPr>
+        <w:t>453 (</w:t>
+      </w:r>
+      <w:r>
+        <w:rPr>
+          <w:rFonts w:ascii="Times New Roman" w:hAnsi="Times New Roman" w:cs="Times New Roman"/>
+          <w:sz w:val="24"/>
+          <w:szCs w:val="24"/>
+        </w:rPr>
+        <w:t>0</w:t>
+      </w:r>
+      <w:r>
+        <w:rPr>
+          <w:rFonts w:ascii="Times New Roman" w:hAnsi="Times New Roman" w:cs="Times New Roman"/>
+          <w:sz w:val="24"/>
+          <w:szCs w:val="24"/>
+        </w:rPr>
+        <w:t xml:space="preserve">, </w:t>
+      </w:r>
+      <w:r>
+        <w:rPr>
+          <w:rFonts w:ascii="Times New Roman" w:hAnsi="Times New Roman" w:cs="Times New Roman"/>
+          <w:sz w:val="24"/>
+          <w:szCs w:val="24"/>
+        </w:rPr>
+        <w:t>2</w:t>
+      </w:r>
+      <w:r>
+        <w:rPr>
+          <w:rFonts w:ascii="Times New Roman" w:hAnsi="Times New Roman" w:cs="Times New Roman"/>
+          <w:sz w:val="24"/>
+          <w:szCs w:val="24"/>
+        </w:rPr>
+        <w:t>, 8)</w:t>
+      </w:r>
+    </w:p>
+    <w:p>
+      <w:pPr>
+        <w:pStyle w:val="ListParagraph"/>
+        <w:numPr>
+          <w:ilvl w:val="0"/>
+          <w:numId w:val="1"/>
+        </w:numPr>
+        <w:rPr>
+          <w:rFonts w:ascii="Times New Roman" w:hAnsi="Times New Roman" w:cs="Times New Roman"/>
+          <w:sz w:val="24"/>
+          <w:szCs w:val="24"/>
+        </w:rPr>
+      </w:pPr>
+      <w:r>
+        <w:rPr>
+          <w:rFonts w:ascii="Times New Roman" w:hAnsi="Times New Roman" w:cs="Times New Roman"/>
+          <w:sz w:val="24"/>
+          <w:szCs w:val="24"/>
+        </w:rPr>
+        <w:t>454 (</w:t>
+      </w:r>
+      <w:r>
+        <w:rPr>
+          <w:rFonts w:ascii="Times New Roman" w:hAnsi="Times New Roman" w:cs="Times New Roman"/>
+          <w:sz w:val="24"/>
+          <w:szCs w:val="24"/>
+        </w:rPr>
+        <w:t>0</w:t>
+      </w:r>
+      <w:r>
+        <w:rPr>
+          <w:rFonts w:ascii="Times New Roman" w:hAnsi="Times New Roman" w:cs="Times New Roman"/>
+          <w:sz w:val="24"/>
+          <w:szCs w:val="24"/>
+        </w:rPr>
+        <w:t>, 3, 10)</w:t>
+      </w:r>
+    </w:p>
+    <w:p>
+      <w:pPr>
+        <w:pStyle w:val="ListParagraph"/>
+        <w:numPr>
+          <w:ilvl w:val="0"/>
+          <w:numId w:val="1"/>
+        </w:numPr>
+        <w:rPr>
+          <w:rFonts w:ascii="Times New Roman" w:hAnsi="Times New Roman" w:cs="Times New Roman"/>
+          <w:sz w:val="24"/>
+          <w:szCs w:val="24"/>
+        </w:rPr>
+      </w:pPr>
+      <w:r>
+        <w:rPr>
+          <w:rFonts w:ascii="Times New Roman" w:hAnsi="Times New Roman" w:cs="Times New Roman"/>
+          <w:sz w:val="24"/>
+          <w:szCs w:val="24"/>
+        </w:rPr>
+        <w:t>455 (</w:t>
+      </w:r>
+      <w:r>
+        <w:rPr>
+          <w:rFonts w:ascii="Times New Roman" w:hAnsi="Times New Roman" w:cs="Times New Roman"/>
+          <w:sz w:val="24"/>
+          <w:szCs w:val="24"/>
+        </w:rPr>
+        <w:t>0</w:t>
+      </w:r>
+      <w:r>
+        <w:rPr>
+          <w:rFonts w:ascii="Times New Roman" w:hAnsi="Times New Roman" w:cs="Times New Roman"/>
+          <w:sz w:val="24"/>
+          <w:szCs w:val="24"/>
+        </w:rPr>
+        <w:t xml:space="preserve">, </w:t>
+      </w:r>
+      <w:r>
+        <w:rPr>
+          <w:rFonts w:ascii="Times New Roman" w:hAnsi="Times New Roman" w:cs="Times New Roman"/>
+          <w:sz w:val="24"/>
+          <w:szCs w:val="24"/>
+        </w:rPr>
+        <w:t>9</w:t>
+      </w:r>
+      <w:r>
+        <w:rPr>
+          <w:rFonts w:ascii="Times New Roman" w:hAnsi="Times New Roman" w:cs="Times New Roman"/>
+          <w:sz w:val="24"/>
+          <w:szCs w:val="24"/>
+        </w:rPr>
+        <w:t>, 26)</w:t>
+      </w:r>
+    </w:p>
+    <w:p>
+      <w:pPr>
+        <w:pStyle w:val="ListParagraph"/>
+        <w:numPr>
+          <w:ilvl w:val="0"/>
+          <w:numId w:val="1"/>
+        </w:numPr>
+        <w:rPr>
+          <w:rFonts w:ascii="Times New Roman" w:hAnsi="Times New Roman" w:cs="Times New Roman"/>
+          <w:sz w:val="24"/>
+          <w:szCs w:val="24"/>
+        </w:rPr>
+      </w:pPr>
+      <w:r>
+        <w:rPr>
+          <w:rFonts w:ascii="Times New Roman" w:hAnsi="Times New Roman" w:cs="Times New Roman"/>
+          <w:sz w:val="24"/>
+          <w:szCs w:val="24"/>
+        </w:rPr>
+        <w:t>456 (</w:t>
+      </w:r>
+      <w:r>
+        <w:rPr>
+          <w:rFonts w:ascii="Times New Roman" w:hAnsi="Times New Roman" w:cs="Times New Roman"/>
+          <w:sz w:val="24"/>
+          <w:szCs w:val="24"/>
+        </w:rPr>
+        <w:t>0</w:t>
+      </w:r>
+      <w:r>
+        <w:rPr>
+          <w:rFonts w:ascii="Times New Roman" w:hAnsi="Times New Roman" w:cs="Times New Roman"/>
+          <w:sz w:val="24"/>
+          <w:szCs w:val="24"/>
+        </w:rPr>
+        <w:t>, 7, 26)</w:t>
+      </w:r>
+    </w:p>
+    <w:p>
+      <w:pPr>
+        <w:pStyle w:val="ListParagraph"/>
+        <w:numPr>
+          <w:ilvl w:val="0"/>
+          <w:numId w:val="1"/>
+        </w:numPr>
+        <w:rPr>
+          <w:rFonts w:ascii="Times New Roman" w:hAnsi="Times New Roman" w:cs="Times New Roman"/>
+          <w:sz w:val="24"/>
+          <w:szCs w:val="24"/>
+        </w:rPr>
+      </w:pPr>
+      <w:r>
+        <w:rPr>
+          <w:rFonts w:ascii="Times New Roman" w:hAnsi="Times New Roman" w:cs="Times New Roman"/>
+          <w:sz w:val="24"/>
+          <w:szCs w:val="24"/>
+        </w:rPr>
+        <w:t>457 (</w:t>
+      </w:r>
+      <w:r>
+        <w:rPr>
+          <w:rFonts w:ascii="Times New Roman" w:hAnsi="Times New Roman" w:cs="Times New Roman"/>
+          <w:sz w:val="24"/>
+          <w:szCs w:val="24"/>
+        </w:rPr>
+        <w:t>0</w:t>
+      </w:r>
+      <w:r>
+        <w:rPr>
+          <w:rFonts w:ascii="Times New Roman" w:hAnsi="Times New Roman" w:cs="Times New Roman"/>
+          <w:sz w:val="24"/>
+          <w:szCs w:val="24"/>
+        </w:rPr>
+        <w:t>, 2, 7)</w:t>
+      </w:r>
+    </w:p>
+    <w:p>
+      <w:pPr>
+        <w:pStyle w:val="ListParagraph"/>
+        <w:numPr>
+          <w:ilvl w:val="0"/>
+          <w:numId w:val="1"/>
+        </w:numPr>
+        <w:rPr>
+          <w:rFonts w:ascii="Times New Roman" w:hAnsi="Times New Roman" w:cs="Times New Roman"/>
+          <w:sz w:val="24"/>
+          <w:szCs w:val="24"/>
+        </w:rPr>
+      </w:pPr>
+      <w:r>
+        <w:rPr>
+          <w:rFonts w:ascii="Times New Roman" w:hAnsi="Times New Roman" w:cs="Times New Roman"/>
+          <w:sz w:val="24"/>
+          <w:szCs w:val="24"/>
+        </w:rPr>
+        <w:t>458 (0, 6, 18)</w:t>
+      </w:r>
+    </w:p>
+    <w:p>
+      <w:pPr>
+        <w:pStyle w:val="ListParagraph"/>
+        <w:numPr>
+          <w:ilvl w:val="0"/>
+          <w:numId w:val="1"/>
+        </w:numPr>
+        <w:rPr>
+          <w:rFonts w:ascii="Times New Roman" w:hAnsi="Times New Roman" w:cs="Times New Roman"/>
+          <w:sz w:val="24"/>
+          <w:szCs w:val="24"/>
+        </w:rPr>
+      </w:pPr>
+      <w:r>
+        <w:rPr>
+          <w:rFonts w:ascii="Times New Roman" w:hAnsi="Times New Roman" w:cs="Times New Roman"/>
+          <w:sz w:val="24"/>
+          <w:szCs w:val="24"/>
+        </w:rPr>
+        <w:t>462 (</w:t>
+      </w:r>
+      <w:r>
+        <w:rPr>
+          <w:rFonts w:ascii="Times New Roman" w:hAnsi="Times New Roman" w:cs="Times New Roman"/>
+          <w:sz w:val="24"/>
+          <w:szCs w:val="24"/>
+        </w:rPr>
+        <w:t>0</w:t>
+      </w:r>
+      <w:r>
+        <w:rPr>
+          <w:rFonts w:ascii="Times New Roman" w:hAnsi="Times New Roman" w:cs="Times New Roman"/>
+          <w:sz w:val="24"/>
+          <w:szCs w:val="24"/>
+        </w:rPr>
+        <w:t>, 5, 16)</w:t>
+      </w:r>
+    </w:p>
+    <w:p>
+      <w:pPr>
+        <w:pStyle w:val="ListParagraph"/>
+        <w:numPr>
+          <w:ilvl w:val="0"/>
+          <w:numId w:val="1"/>
+        </w:numPr>
+        <w:rPr>
+          <w:rFonts w:ascii="Times New Roman" w:hAnsi="Times New Roman" w:cs="Times New Roman"/>
+          <w:sz w:val="24"/>
+          <w:szCs w:val="24"/>
+        </w:rPr>
+      </w:pPr>
+      <w:r>
+        <w:rPr>
+          <w:rFonts w:ascii="Times New Roman" w:hAnsi="Times New Roman" w:cs="Times New Roman"/>
+          <w:sz w:val="24"/>
+          <w:szCs w:val="24"/>
+        </w:rPr>
+        <w:t>463 (</w:t>
+      </w:r>
+      <w:r>
+        <w:rPr>
+          <w:rFonts w:ascii="Times New Roman" w:hAnsi="Times New Roman" w:cs="Times New Roman"/>
+          <w:sz w:val="24"/>
+          <w:szCs w:val="24"/>
+        </w:rPr>
+        <w:t>0</w:t>
+      </w:r>
+      <w:r>
+        <w:rPr>
+          <w:rFonts w:ascii="Times New Roman" w:hAnsi="Times New Roman" w:cs="Times New Roman"/>
+          <w:sz w:val="24"/>
+          <w:szCs w:val="24"/>
+        </w:rPr>
+        <w:t>, 2, 7)</w:t>
       </w:r>
     </w:p>
     <w:p>
@@ -530,15 +1776,7 @@
           <w:sz w:val="24"/>
           <w:szCs w:val="24"/>
         </w:rPr>
-        <w:t xml:space="preserve"> </w:t>
-      </w:r>
-      <w:r>
-        <w:rPr>
-          <w:rFonts w:ascii="Times New Roman" w:hAnsi="Times New Roman" w:cs="Times New Roman"/>
-          <w:sz w:val="24"/>
-          <w:szCs w:val="24"/>
-        </w:rPr>
-        <w:t>(min, mean (rounded to nearest integer), max)</w:t>
+        <w:t xml:space="preserve"> (min, mean (rounded to nearest integer), max)</w:t>
       </w:r>
       <w:r>
         <w:rPr>
@@ -568,117 +1806,267 @@
           <w:sz w:val="24"/>
           <w:szCs w:val="24"/>
         </w:rPr>
-        <w:t>441 (1, 5, 14)</w:t>
-      </w:r>
-    </w:p>
-    <w:p>
-      <w:pPr>
-        <w:pStyle w:val="ListParagraph"/>
-        <w:numPr>
-          <w:ilvl w:val="0"/>
-          <w:numId w:val="1"/>
-        </w:numPr>
-        <w:rPr>
-          <w:rFonts w:ascii="Times New Roman" w:hAnsi="Times New Roman" w:cs="Times New Roman"/>
-          <w:sz w:val="24"/>
-          <w:szCs w:val="24"/>
-        </w:rPr>
-      </w:pPr>
-      <w:r>
-        <w:rPr>
-          <w:rFonts w:ascii="Times New Roman" w:hAnsi="Times New Roman" w:cs="Times New Roman"/>
-          <w:sz w:val="24"/>
-          <w:szCs w:val="24"/>
-        </w:rPr>
-        <w:t>442 (2, 5, 13)</w:t>
-      </w:r>
-    </w:p>
-    <w:p>
-      <w:pPr>
-        <w:pStyle w:val="ListParagraph"/>
-        <w:numPr>
-          <w:ilvl w:val="0"/>
-          <w:numId w:val="1"/>
-        </w:numPr>
-        <w:rPr>
-          <w:rFonts w:ascii="Times New Roman" w:hAnsi="Times New Roman" w:cs="Times New Roman"/>
-          <w:sz w:val="24"/>
-          <w:szCs w:val="24"/>
-        </w:rPr>
-      </w:pPr>
-      <w:r>
-        <w:rPr>
-          <w:rFonts w:ascii="Times New Roman" w:hAnsi="Times New Roman" w:cs="Times New Roman"/>
-          <w:sz w:val="24"/>
-          <w:szCs w:val="24"/>
-        </w:rPr>
-        <w:t>443 (1, 5, 12)</w:t>
-      </w:r>
-    </w:p>
-    <w:p>
-      <w:pPr>
-        <w:pStyle w:val="ListParagraph"/>
-        <w:numPr>
-          <w:ilvl w:val="0"/>
-          <w:numId w:val="1"/>
-        </w:numPr>
-        <w:rPr>
-          <w:rFonts w:ascii="Times New Roman" w:hAnsi="Times New Roman" w:cs="Times New Roman"/>
-          <w:sz w:val="24"/>
-          <w:szCs w:val="24"/>
-        </w:rPr>
-      </w:pPr>
-      <w:r>
-        <w:rPr>
-          <w:rFonts w:ascii="Times New Roman" w:hAnsi="Times New Roman" w:cs="Times New Roman"/>
-          <w:sz w:val="24"/>
-          <w:szCs w:val="24"/>
-        </w:rPr>
-        <w:t>444 (2, 8, 21)</w:t>
-      </w:r>
-    </w:p>
-    <w:p>
-      <w:pPr>
-        <w:pStyle w:val="ListParagraph"/>
-        <w:numPr>
-          <w:ilvl w:val="0"/>
-          <w:numId w:val="1"/>
-        </w:numPr>
-        <w:rPr>
-          <w:rFonts w:ascii="Times New Roman" w:hAnsi="Times New Roman" w:cs="Times New Roman"/>
-          <w:sz w:val="24"/>
-          <w:szCs w:val="24"/>
-        </w:rPr>
-      </w:pPr>
-      <w:r>
-        <w:rPr>
-          <w:rFonts w:ascii="Times New Roman" w:hAnsi="Times New Roman" w:cs="Times New Roman"/>
-          <w:sz w:val="24"/>
-          <w:szCs w:val="24"/>
-        </w:rPr>
-        <w:t>447 (2, 6, 13)</w:t>
-      </w:r>
-    </w:p>
-    <w:p>
-      <w:pPr>
-        <w:pStyle w:val="ListParagraph"/>
-        <w:numPr>
-          <w:ilvl w:val="0"/>
-          <w:numId w:val="1"/>
-        </w:numPr>
-        <w:rPr>
-          <w:rFonts w:ascii="Times New Roman" w:hAnsi="Times New Roman" w:cs="Times New Roman"/>
-          <w:sz w:val="24"/>
-          <w:szCs w:val="24"/>
-        </w:rPr>
-      </w:pPr>
-      <w:r>
-        <w:rPr>
-          <w:rFonts w:ascii="Times New Roman" w:hAnsi="Times New Roman" w:cs="Times New Roman"/>
-          <w:sz w:val="24"/>
-          <w:szCs w:val="24"/>
-        </w:rPr>
-        <w:t>459 (2, 6, 11)</w:t>
+        <w:t>441 (</w:t>
+      </w:r>
+      <w:r>
+        <w:rPr>
+          <w:rFonts w:ascii="Times New Roman" w:hAnsi="Times New Roman" w:cs="Times New Roman"/>
+          <w:sz w:val="24"/>
+          <w:szCs w:val="24"/>
+        </w:rPr>
+        <w:t>0</w:t>
+      </w:r>
+      <w:r>
+        <w:rPr>
+          <w:rFonts w:ascii="Times New Roman" w:hAnsi="Times New Roman" w:cs="Times New Roman"/>
+          <w:sz w:val="24"/>
+          <w:szCs w:val="24"/>
+        </w:rPr>
+        <w:t>, 5, 14)</w:t>
+      </w:r>
+    </w:p>
+    <w:p>
+      <w:pPr>
+        <w:pStyle w:val="ListParagraph"/>
+        <w:numPr>
+          <w:ilvl w:val="0"/>
+          <w:numId w:val="1"/>
+        </w:numPr>
+        <w:rPr>
+          <w:rFonts w:ascii="Times New Roman" w:hAnsi="Times New Roman" w:cs="Times New Roman"/>
+          <w:sz w:val="24"/>
+          <w:szCs w:val="24"/>
+        </w:rPr>
+      </w:pPr>
+      <w:r>
+        <w:rPr>
+          <w:rFonts w:ascii="Times New Roman" w:hAnsi="Times New Roman" w:cs="Times New Roman"/>
+          <w:sz w:val="24"/>
+          <w:szCs w:val="24"/>
+        </w:rPr>
+        <w:t>442 (</w:t>
+      </w:r>
+      <w:r>
+        <w:rPr>
+          <w:rFonts w:ascii="Times New Roman" w:hAnsi="Times New Roman" w:cs="Times New Roman"/>
+          <w:sz w:val="24"/>
+          <w:szCs w:val="24"/>
+        </w:rPr>
+        <w:t>0</w:t>
+      </w:r>
+      <w:r>
+        <w:rPr>
+          <w:rFonts w:ascii="Times New Roman" w:hAnsi="Times New Roman" w:cs="Times New Roman"/>
+          <w:sz w:val="24"/>
+          <w:szCs w:val="24"/>
+        </w:rPr>
+        <w:t>, 5, 13)</w:t>
+      </w:r>
+    </w:p>
+    <w:p>
+      <w:pPr>
+        <w:pStyle w:val="ListParagraph"/>
+        <w:numPr>
+          <w:ilvl w:val="0"/>
+          <w:numId w:val="1"/>
+        </w:numPr>
+        <w:rPr>
+          <w:rFonts w:ascii="Times New Roman" w:hAnsi="Times New Roman" w:cs="Times New Roman"/>
+          <w:sz w:val="24"/>
+          <w:szCs w:val="24"/>
+        </w:rPr>
+      </w:pPr>
+      <w:r>
+        <w:rPr>
+          <w:rFonts w:ascii="Times New Roman" w:hAnsi="Times New Roman" w:cs="Times New Roman"/>
+          <w:sz w:val="24"/>
+          <w:szCs w:val="24"/>
+        </w:rPr>
+        <w:t>443 (</w:t>
+      </w:r>
+      <w:r>
+        <w:rPr>
+          <w:rFonts w:ascii="Times New Roman" w:hAnsi="Times New Roman" w:cs="Times New Roman"/>
+          <w:sz w:val="24"/>
+          <w:szCs w:val="24"/>
+        </w:rPr>
+        <w:t>0</w:t>
+      </w:r>
+      <w:r>
+        <w:rPr>
+          <w:rFonts w:ascii="Times New Roman" w:hAnsi="Times New Roman" w:cs="Times New Roman"/>
+          <w:sz w:val="24"/>
+          <w:szCs w:val="24"/>
+        </w:rPr>
+        <w:t xml:space="preserve">, </w:t>
+      </w:r>
+      <w:r>
+        <w:rPr>
+          <w:rFonts w:ascii="Times New Roman" w:hAnsi="Times New Roman" w:cs="Times New Roman"/>
+          <w:sz w:val="24"/>
+          <w:szCs w:val="24"/>
+        </w:rPr>
+        <w:t>4</w:t>
+      </w:r>
+      <w:r>
+        <w:rPr>
+          <w:rFonts w:ascii="Times New Roman" w:hAnsi="Times New Roman" w:cs="Times New Roman"/>
+          <w:sz w:val="24"/>
+          <w:szCs w:val="24"/>
+        </w:rPr>
+        <w:t>, 12)</w:t>
+      </w:r>
+    </w:p>
+    <w:p>
+      <w:pPr>
+        <w:pStyle w:val="ListParagraph"/>
+        <w:numPr>
+          <w:ilvl w:val="0"/>
+          <w:numId w:val="1"/>
+        </w:numPr>
+        <w:rPr>
+          <w:rFonts w:ascii="Times New Roman" w:hAnsi="Times New Roman" w:cs="Times New Roman"/>
+          <w:sz w:val="24"/>
+          <w:szCs w:val="24"/>
+        </w:rPr>
+      </w:pPr>
+      <w:r>
+        <w:rPr>
+          <w:rFonts w:ascii="Times New Roman" w:hAnsi="Times New Roman" w:cs="Times New Roman"/>
+          <w:sz w:val="24"/>
+          <w:szCs w:val="24"/>
+        </w:rPr>
+        <w:t>444 (</w:t>
+      </w:r>
+      <w:r>
+        <w:rPr>
+          <w:rFonts w:ascii="Times New Roman" w:hAnsi="Times New Roman" w:cs="Times New Roman"/>
+          <w:sz w:val="24"/>
+          <w:szCs w:val="24"/>
+        </w:rPr>
+        <w:t>0</w:t>
+      </w:r>
+      <w:r>
+        <w:rPr>
+          <w:rFonts w:ascii="Times New Roman" w:hAnsi="Times New Roman" w:cs="Times New Roman"/>
+          <w:sz w:val="24"/>
+          <w:szCs w:val="24"/>
+        </w:rPr>
+        <w:t xml:space="preserve">, </w:t>
+      </w:r>
+      <w:r>
+        <w:rPr>
+          <w:rFonts w:ascii="Times New Roman" w:hAnsi="Times New Roman" w:cs="Times New Roman"/>
+          <w:sz w:val="24"/>
+          <w:szCs w:val="24"/>
+        </w:rPr>
+        <w:t>7</w:t>
+      </w:r>
+      <w:r>
+        <w:rPr>
+          <w:rFonts w:ascii="Times New Roman" w:hAnsi="Times New Roman" w:cs="Times New Roman"/>
+          <w:sz w:val="24"/>
+          <w:szCs w:val="24"/>
+        </w:rPr>
+        <w:t>, 21)</w:t>
+      </w:r>
+    </w:p>
+    <w:p>
+      <w:pPr>
+        <w:pStyle w:val="ListParagraph"/>
+        <w:numPr>
+          <w:ilvl w:val="0"/>
+          <w:numId w:val="1"/>
+        </w:numPr>
+        <w:rPr>
+          <w:rFonts w:ascii="Times New Roman" w:hAnsi="Times New Roman" w:cs="Times New Roman"/>
+          <w:sz w:val="24"/>
+          <w:szCs w:val="24"/>
+        </w:rPr>
+      </w:pPr>
+      <w:r>
+        <w:rPr>
+          <w:rFonts w:ascii="Times New Roman" w:hAnsi="Times New Roman" w:cs="Times New Roman"/>
+          <w:sz w:val="24"/>
+          <w:szCs w:val="24"/>
+        </w:rPr>
+        <w:t>447 (</w:t>
+      </w:r>
+      <w:r>
+        <w:rPr>
+          <w:rFonts w:ascii="Times New Roman" w:hAnsi="Times New Roman" w:cs="Times New Roman"/>
+          <w:sz w:val="24"/>
+          <w:szCs w:val="24"/>
+        </w:rPr>
+        <w:t>0</w:t>
+      </w:r>
+      <w:r>
+        <w:rPr>
+          <w:rFonts w:ascii="Times New Roman" w:hAnsi="Times New Roman" w:cs="Times New Roman"/>
+          <w:sz w:val="24"/>
+          <w:szCs w:val="24"/>
+        </w:rPr>
+        <w:t>, 6, 13)</w:t>
+      </w:r>
+    </w:p>
+    <w:p>
+      <w:pPr>
+        <w:pStyle w:val="ListParagraph"/>
+        <w:numPr>
+          <w:ilvl w:val="0"/>
+          <w:numId w:val="1"/>
+        </w:numPr>
+        <w:rPr>
+          <w:rFonts w:ascii="Times New Roman" w:hAnsi="Times New Roman" w:cs="Times New Roman"/>
+          <w:sz w:val="24"/>
+          <w:szCs w:val="24"/>
+        </w:rPr>
+      </w:pPr>
+      <w:r>
+        <w:rPr>
+          <w:rFonts w:ascii="Times New Roman" w:hAnsi="Times New Roman" w:cs="Times New Roman"/>
+          <w:sz w:val="24"/>
+          <w:szCs w:val="24"/>
+        </w:rPr>
+        <w:t>448 (0, 6, 18)</w:t>
+      </w:r>
+    </w:p>
+    <w:p>
+      <w:pPr>
+        <w:pStyle w:val="ListParagraph"/>
+        <w:numPr>
+          <w:ilvl w:val="0"/>
+          <w:numId w:val="1"/>
+        </w:numPr>
+        <w:rPr>
+          <w:rFonts w:ascii="Times New Roman" w:hAnsi="Times New Roman" w:cs="Times New Roman"/>
+          <w:sz w:val="24"/>
+          <w:szCs w:val="24"/>
+        </w:rPr>
+      </w:pPr>
+      <w:r>
+        <w:rPr>
+          <w:rFonts w:ascii="Times New Roman" w:hAnsi="Times New Roman" w:cs="Times New Roman"/>
+          <w:sz w:val="24"/>
+          <w:szCs w:val="24"/>
+        </w:rPr>
+        <w:t>459 (</w:t>
+      </w:r>
+      <w:r>
+        <w:rPr>
+          <w:rFonts w:ascii="Times New Roman" w:hAnsi="Times New Roman" w:cs="Times New Roman"/>
+          <w:sz w:val="24"/>
+          <w:szCs w:val="24"/>
+        </w:rPr>
+        <w:t>0</w:t>
+      </w:r>
+      <w:r>
+        <w:rPr>
+          <w:rFonts w:ascii="Times New Roman" w:hAnsi="Times New Roman" w:cs="Times New Roman"/>
+          <w:sz w:val="24"/>
+          <w:szCs w:val="24"/>
+        </w:rPr>
+        <w:t>, 6, 11)</w:t>
       </w:r>
     </w:p>
     <w:p>
@@ -722,73 +2110,131 @@
           <w:sz w:val="24"/>
           <w:szCs w:val="24"/>
         </w:rPr>
-        <w:t>461 (0, 2, 7)</w:t>
-      </w:r>
-    </w:p>
-    <w:p>
-      <w:pPr>
-        <w:pStyle w:val="ListParagraph"/>
-        <w:numPr>
-          <w:ilvl w:val="0"/>
-          <w:numId w:val="1"/>
-        </w:numPr>
-        <w:rPr>
-          <w:rFonts w:ascii="Times New Roman" w:hAnsi="Times New Roman" w:cs="Times New Roman"/>
-          <w:sz w:val="24"/>
-          <w:szCs w:val="24"/>
-        </w:rPr>
-      </w:pPr>
-      <w:r>
-        <w:rPr>
-          <w:rFonts w:ascii="Times New Roman" w:hAnsi="Times New Roman" w:cs="Times New Roman"/>
-          <w:sz w:val="24"/>
-          <w:szCs w:val="24"/>
-        </w:rPr>
-        <w:t>462 (3, 5, 16)</w:t>
-      </w:r>
-    </w:p>
-    <w:p>
-      <w:pPr>
-        <w:pStyle w:val="ListParagraph"/>
-        <w:numPr>
-          <w:ilvl w:val="0"/>
-          <w:numId w:val="1"/>
-        </w:numPr>
-        <w:rPr>
-          <w:rFonts w:ascii="Times New Roman" w:hAnsi="Times New Roman" w:cs="Times New Roman"/>
-          <w:sz w:val="24"/>
-          <w:szCs w:val="24"/>
-        </w:rPr>
-      </w:pPr>
-      <w:r>
-        <w:rPr>
-          <w:rFonts w:ascii="Times New Roman" w:hAnsi="Times New Roman" w:cs="Times New Roman"/>
-          <w:sz w:val="24"/>
-          <w:szCs w:val="24"/>
-        </w:rPr>
-        <w:t>464 (3, 7, 19)</w:t>
-      </w:r>
-    </w:p>
-    <w:p>
-      <w:pPr>
-        <w:pStyle w:val="ListParagraph"/>
-        <w:numPr>
-          <w:ilvl w:val="0"/>
-          <w:numId w:val="1"/>
-        </w:numPr>
-        <w:rPr>
-          <w:rFonts w:ascii="Times New Roman" w:hAnsi="Times New Roman" w:cs="Times New Roman"/>
-          <w:sz w:val="24"/>
-          <w:szCs w:val="24"/>
-        </w:rPr>
-      </w:pPr>
-      <w:r>
-        <w:rPr>
-          <w:rFonts w:ascii="Times New Roman" w:hAnsi="Times New Roman" w:cs="Times New Roman"/>
-          <w:sz w:val="24"/>
-          <w:szCs w:val="24"/>
-        </w:rPr>
-        <w:t>465 (6, 8, 19)</w:t>
+        <w:t xml:space="preserve">461 (0, </w:t>
+      </w:r>
+      <w:r>
+        <w:rPr>
+          <w:rFonts w:ascii="Times New Roman" w:hAnsi="Times New Roman" w:cs="Times New Roman"/>
+          <w:sz w:val="24"/>
+          <w:szCs w:val="24"/>
+        </w:rPr>
+        <w:t>3</w:t>
+      </w:r>
+      <w:r>
+        <w:rPr>
+          <w:rFonts w:ascii="Times New Roman" w:hAnsi="Times New Roman" w:cs="Times New Roman"/>
+          <w:sz w:val="24"/>
+          <w:szCs w:val="24"/>
+        </w:rPr>
+        <w:t>, 7)</w:t>
+      </w:r>
+    </w:p>
+    <w:p>
+      <w:pPr>
+        <w:pStyle w:val="ListParagraph"/>
+        <w:numPr>
+          <w:ilvl w:val="0"/>
+          <w:numId w:val="1"/>
+        </w:numPr>
+        <w:rPr>
+          <w:rFonts w:ascii="Times New Roman" w:hAnsi="Times New Roman" w:cs="Times New Roman"/>
+          <w:sz w:val="24"/>
+          <w:szCs w:val="24"/>
+        </w:rPr>
+      </w:pPr>
+      <w:r>
+        <w:rPr>
+          <w:rFonts w:ascii="Times New Roman" w:hAnsi="Times New Roman" w:cs="Times New Roman"/>
+          <w:sz w:val="24"/>
+          <w:szCs w:val="24"/>
+        </w:rPr>
+        <w:t>464 (</w:t>
+      </w:r>
+      <w:r>
+        <w:rPr>
+          <w:rFonts w:ascii="Times New Roman" w:hAnsi="Times New Roman" w:cs="Times New Roman"/>
+          <w:sz w:val="24"/>
+          <w:szCs w:val="24"/>
+        </w:rPr>
+        <w:t>0</w:t>
+      </w:r>
+      <w:r>
+        <w:rPr>
+          <w:rFonts w:ascii="Times New Roman" w:hAnsi="Times New Roman" w:cs="Times New Roman"/>
+          <w:sz w:val="24"/>
+          <w:szCs w:val="24"/>
+        </w:rPr>
+        <w:t xml:space="preserve">, </w:t>
+      </w:r>
+      <w:r>
+        <w:rPr>
+          <w:rFonts w:ascii="Times New Roman" w:hAnsi="Times New Roman" w:cs="Times New Roman"/>
+          <w:sz w:val="24"/>
+          <w:szCs w:val="24"/>
+        </w:rPr>
+        <w:t>6</w:t>
+      </w:r>
+      <w:r>
+        <w:rPr>
+          <w:rFonts w:ascii="Times New Roman" w:hAnsi="Times New Roman" w:cs="Times New Roman"/>
+          <w:sz w:val="24"/>
+          <w:szCs w:val="24"/>
+        </w:rPr>
+        <w:t>, 19)</w:t>
+      </w:r>
+    </w:p>
+    <w:p>
+      <w:pPr>
+        <w:pStyle w:val="ListParagraph"/>
+        <w:numPr>
+          <w:ilvl w:val="0"/>
+          <w:numId w:val="1"/>
+        </w:numPr>
+        <w:rPr>
+          <w:rFonts w:ascii="Times New Roman" w:hAnsi="Times New Roman" w:cs="Times New Roman"/>
+          <w:sz w:val="24"/>
+          <w:szCs w:val="24"/>
+        </w:rPr>
+      </w:pPr>
+      <w:r>
+        <w:rPr>
+          <w:rFonts w:ascii="Times New Roman" w:hAnsi="Times New Roman" w:cs="Times New Roman"/>
+          <w:sz w:val="24"/>
+          <w:szCs w:val="24"/>
+        </w:rPr>
+        <w:t>465 (</w:t>
+      </w:r>
+      <w:r>
+        <w:rPr>
+          <w:rFonts w:ascii="Times New Roman" w:hAnsi="Times New Roman" w:cs="Times New Roman"/>
+          <w:sz w:val="24"/>
+          <w:szCs w:val="24"/>
+        </w:rPr>
+        <w:t>3</w:t>
+      </w:r>
+      <w:r>
+        <w:rPr>
+          <w:rFonts w:ascii="Times New Roman" w:hAnsi="Times New Roman" w:cs="Times New Roman"/>
+          <w:sz w:val="24"/>
+          <w:szCs w:val="24"/>
+        </w:rPr>
+        <w:t xml:space="preserve">, 8, </w:t>
+      </w:r>
+      <w:r>
+        <w:rPr>
+          <w:rFonts w:ascii="Times New Roman" w:hAnsi="Times New Roman" w:cs="Times New Roman"/>
+          <w:sz w:val="24"/>
+          <w:szCs w:val="24"/>
+        </w:rPr>
+        <w:t>21</w:t>
+      </w:r>
+      <w:r>
+        <w:rPr>
+          <w:rFonts w:ascii="Times New Roman" w:hAnsi="Times New Roman" w:cs="Times New Roman"/>
+          <w:sz w:val="24"/>
+          <w:szCs w:val="24"/>
+        </w:rPr>
+        <w:t>)</w:t>
       </w:r>
     </w:p>
     <w:p>
@@ -813,15 +2259,7 @@
           <w:sz w:val="24"/>
           <w:szCs w:val="24"/>
         </w:rPr>
-        <w:t xml:space="preserve"> </w:t>
-      </w:r>
-      <w:r>
-        <w:rPr>
-          <w:rFonts w:ascii="Times New Roman" w:hAnsi="Times New Roman" w:cs="Times New Roman"/>
-          <w:sz w:val="24"/>
-          <w:szCs w:val="24"/>
-        </w:rPr>
-        <w:t>(min, mean (rounded to nearest integer), max)</w:t>
+        <w:t xml:space="preserve"> (min, mean (rounded to nearest integer), max)</w:t>
       </w:r>
       <w:r>
         <w:rPr>
@@ -851,95 +2289,40 @@
           <w:sz w:val="24"/>
           <w:szCs w:val="24"/>
         </w:rPr>
-        <w:lastRenderedPageBreak/>
-        <w:t>466 (1, 2, 6)</w:t>
-      </w:r>
-    </w:p>
-    <w:p>
-      <w:pPr>
-        <w:rPr>
-          <w:rFonts w:ascii="Times New Roman" w:hAnsi="Times New Roman" w:cs="Times New Roman"/>
-          <w:sz w:val="24"/>
-          <w:szCs w:val="24"/>
-        </w:rPr>
-      </w:pPr>
-      <w:r>
-        <w:rPr>
-          <w:rFonts w:ascii="Times New Roman" w:hAnsi="Times New Roman" w:cs="Times New Roman"/>
-          <w:sz w:val="24"/>
-          <w:szCs w:val="24"/>
-        </w:rPr>
-        <w:t xml:space="preserve">Strata where number of tows </w:t>
-      </w:r>
-      <w:r>
-        <w:rPr>
-          <w:rFonts w:ascii="Times New Roman" w:hAnsi="Times New Roman" w:cs="Times New Roman"/>
-          <w:sz w:val="24"/>
-          <w:szCs w:val="24"/>
-        </w:rPr>
-        <w:t xml:space="preserve">changes nonlinearly </w:t>
-      </w:r>
-      <w:r>
-        <w:rPr>
-          <w:rFonts w:ascii="Times New Roman" w:hAnsi="Times New Roman" w:cs="Times New Roman"/>
-          <w:sz w:val="24"/>
-          <w:szCs w:val="24"/>
-        </w:rPr>
-        <w:t>over time (min, mean (rounded to nearest integer), max):</w:t>
-      </w:r>
-    </w:p>
-    <w:p>
-      <w:pPr>
-        <w:pStyle w:val="ListParagraph"/>
-        <w:numPr>
-          <w:ilvl w:val="0"/>
-          <w:numId w:val="1"/>
-        </w:numPr>
-        <w:rPr>
-          <w:rFonts w:ascii="Times New Roman" w:hAnsi="Times New Roman" w:cs="Times New Roman"/>
-          <w:sz w:val="24"/>
-          <w:szCs w:val="24"/>
-        </w:rPr>
-      </w:pPr>
-      <w:r>
-        <w:rPr>
-          <w:rFonts w:ascii="Times New Roman" w:hAnsi="Times New Roman" w:cs="Times New Roman"/>
-          <w:sz w:val="24"/>
-          <w:szCs w:val="24"/>
-        </w:rPr>
-        <w:t>456 (2, 7, 26)</w:t>
-      </w:r>
-    </w:p>
-    <w:p>
-      <w:pPr>
-        <w:pStyle w:val="ListParagraph"/>
-        <w:numPr>
-          <w:ilvl w:val="0"/>
-          <w:numId w:val="1"/>
-        </w:numPr>
-        <w:rPr>
-          <w:rFonts w:ascii="Times New Roman" w:hAnsi="Times New Roman" w:cs="Times New Roman"/>
-          <w:sz w:val="24"/>
-          <w:szCs w:val="24"/>
-        </w:rPr>
-      </w:pPr>
-      <w:r>
-        <w:rPr>
-          <w:rFonts w:ascii="Times New Roman" w:hAnsi="Times New Roman" w:cs="Times New Roman"/>
-          <w:sz w:val="24"/>
-          <w:szCs w:val="24"/>
-        </w:rPr>
-        <w:t>458 (2, 6, 18)</w:t>
-      </w:r>
-    </w:p>
-    <w:p>
-      <w:pPr>
-        <w:rPr>
-          <w:rFonts w:ascii="Times New Roman" w:hAnsi="Times New Roman" w:cs="Times New Roman"/>
-          <w:sz w:val="24"/>
-          <w:szCs w:val="24"/>
-        </w:rPr>
-      </w:pPr>
+        <w:t>466 (</w:t>
+      </w:r>
+      <w:r>
+        <w:rPr>
+          <w:rFonts w:ascii="Times New Roman" w:hAnsi="Times New Roman" w:cs="Times New Roman"/>
+          <w:sz w:val="24"/>
+          <w:szCs w:val="24"/>
+        </w:rPr>
+        <w:t>0</w:t>
+      </w:r>
+      <w:r>
+        <w:rPr>
+          <w:rFonts w:ascii="Times New Roman" w:hAnsi="Times New Roman" w:cs="Times New Roman"/>
+          <w:sz w:val="24"/>
+          <w:szCs w:val="24"/>
+        </w:rPr>
+        <w:t xml:space="preserve">, </w:t>
+      </w:r>
+      <w:r>
+        <w:rPr>
+          <w:rFonts w:ascii="Times New Roman" w:hAnsi="Times New Roman" w:cs="Times New Roman"/>
+          <w:sz w:val="24"/>
+          <w:szCs w:val="24"/>
+        </w:rPr>
+        <w:t>3</w:t>
+      </w:r>
+      <w:r>
+        <w:rPr>
+          <w:rFonts w:ascii="Times New Roman" w:hAnsi="Times New Roman" w:cs="Times New Roman"/>
+          <w:sz w:val="24"/>
+          <w:szCs w:val="24"/>
+        </w:rPr>
+        <w:t>, 6)</w:t>
+      </w:r>
     </w:p>
     <w:p>
       <w:pPr>

</xml_diff>